<commit_message>
Update Microcontroladores - Proyecto Caravanas.docx
</commit_message>
<xml_diff>
--- a/Microcontroladores - Proyecto Caravanas.docx
+++ b/Microcontroladores - Proyecto Caravanas.docx
@@ -6,14 +6,14 @@
       <w:pPr>
         <w:rPr>
           <w:b/>
-          <w:sz w:val="28"/>
+          <w:sz w:val="40"/>
           <w:szCs w:val="28"/>
         </w:rPr>
       </w:pPr>
       <w:r>
         <w:rPr>
           <w:b/>
-          <w:sz w:val="28"/>
+          <w:sz w:val="40"/>
           <w:szCs w:val="28"/>
         </w:rPr>
         <w:t xml:space="preserve">Proyecto </w:t>
@@ -23,18 +23,81 @@
       <w:pPr>
         <w:rPr>
           <w:b/>
-          <w:sz w:val="28"/>
+          <w:sz w:val="40"/>
           <w:szCs w:val="28"/>
         </w:rPr>
       </w:pPr>
       <w:r>
         <w:rPr>
           <w:b/>
-          <w:sz w:val="28"/>
+          <w:sz w:val="40"/>
           <w:szCs w:val="28"/>
         </w:rPr>
-        <w:t>“Lectura de Caravanas Digitales”.</w:t>
-      </w:r>
+        <w:t>“Lectura de Caravanas Digitales”</w:t>
+      </w:r>
+    </w:p>
+    <w:p>
+      <w:pPr>
+        <w:rPr>
+          <w:rFonts w:ascii="Arial Narrow" w:hAnsi="Arial Narrow"/>
+          <w:b/>
+          <w:i/>
+          <w:sz w:val="24"/>
+          <w:szCs w:val="28"/>
+        </w:rPr>
+      </w:pPr>
+      <w:r>
+        <w:rPr>
+          <w:rFonts w:ascii="Arial Narrow" w:hAnsi="Arial Narrow"/>
+          <w:b/>
+          <w:i/>
+          <w:sz w:val="24"/>
+          <w:szCs w:val="28"/>
+        </w:rPr>
+        <w:t xml:space="preserve">                               </w:t>
+      </w:r>
+      <w:r>
+        <w:rPr>
+          <w:rFonts w:ascii="Arial Narrow" w:hAnsi="Arial Narrow"/>
+          <w:b/>
+          <w:i/>
+          <w:sz w:val="24"/>
+          <w:szCs w:val="28"/>
+        </w:rPr>
+        <w:t>Identificación</w:t>
+      </w:r>
+      <w:r>
+        <w:rPr>
+          <w:rFonts w:ascii="Arial Narrow" w:hAnsi="Arial Narrow"/>
+          <w:b/>
+          <w:i/>
+          <w:sz w:val="24"/>
+          <w:szCs w:val="28"/>
+        </w:rPr>
+        <w:t xml:space="preserve"> Animal </w:t>
+      </w:r>
+      <w:r>
+        <w:rPr>
+          <w:rFonts w:ascii="Arial Narrow" w:hAnsi="Arial Narrow"/>
+          <w:b/>
+          <w:i/>
+          <w:sz w:val="24"/>
+          <w:szCs w:val="28"/>
+        </w:rPr>
+        <w:t>al pasar</w:t>
+      </w:r>
+      <w:r>
+        <w:rPr>
+          <w:rFonts w:ascii="Arial Narrow" w:hAnsi="Arial Narrow"/>
+          <w:b/>
+          <w:i/>
+          <w:sz w:val="24"/>
+          <w:szCs w:val="28"/>
+        </w:rPr>
+        <w:t xml:space="preserve"> por Corrales</w:t>
+      </w:r>
+      <w:bookmarkStart w:id="0" w:name="_GoBack"/>
+      <w:bookmarkEnd w:id="0"/>
     </w:p>
     <w:p>
       <w:r>
@@ -197,23 +260,30 @@
         <w:ind w:left="2834" w:hanging="2692"/>
       </w:pPr>
       <w:r>
-        <w:t>En el contexto de una “manga”, lugar donde se pasan los animales para  tareas respectivas, como sanidad, clasificación y carga/descarga, es necesario ir tomando el número de identificación. Este, viene grabado en un chip, y en este caso particul</w:t>
-      </w:r>
-      <w:r>
-        <w:t xml:space="preserve">ar adosado a una </w:t>
-      </w:r>
-      <w:proofErr w:type="gramStart"/>
-      <w:r>
-        <w:t>caravana(</w:t>
-      </w:r>
-      <w:proofErr w:type="gramEnd"/>
-      <w:r>
-        <w:t>Identificación plástica adosada en la oreja del animal).</w:t>
-      </w:r>
-    </w:p>
-    <w:p>
-      <w:r>
-        <w:t>El software será capaz de varias tareas a partir de la identificación, como registrar cual está, que se le hizo, registrar calidad, peso y ubicación.</w:t>
+        <w:t>En el contexto de una “manga”, lugar donde se pasan los animales para  tareas respectivas, como sanidad, clasificación y carga/descarga, es necesario ir tomando el número de identificación. Este, viene grabado en un chip, y en este caso particular adosado a una caravana</w:t>
+      </w:r>
+      <w:r>
+        <w:t xml:space="preserve"> </w:t>
+      </w:r>
+      <w:r>
+        <w:t>(Identificación plástica adosada en la oreja del animal).</w:t>
+      </w:r>
+    </w:p>
+    <w:p>
+      <w:r>
+        <w:t>El software será capaz de varias tareas a partir de la identificación, como registrar cual está, que se l</w:t>
+      </w:r>
+      <w:r>
+        <w:t xml:space="preserve">e hizo, registrar calidad, peso, </w:t>
+      </w:r>
+      <w:r>
+        <w:t>ubicación</w:t>
+      </w:r>
+      <w:r>
+        <w:t xml:space="preserve"> y un sin número de requerimientos de un establecimiento Ganadero</w:t>
+      </w:r>
+      <w:r>
+        <w:t>.</w:t>
       </w:r>
     </w:p>
     <w:p/>
@@ -247,33 +317,23 @@
           <w:szCs w:val="22"/>
         </w:rPr>
       </w:pPr>
-      <w:bookmarkStart w:id="0" w:name="_ian6evnf3j8z" w:colFirst="0" w:colLast="0"/>
-      <w:bookmarkEnd w:id="0"/>
-      <w:proofErr w:type="gramStart"/>
+      <w:bookmarkStart w:id="1" w:name="_ian6evnf3j8z" w:colFirst="0" w:colLast="0"/>
+      <w:bookmarkEnd w:id="1"/>
       <w:r>
         <w:rPr>
           <w:color w:val="0F1111"/>
           <w:sz w:val="22"/>
           <w:szCs w:val="22"/>
         </w:rPr>
-        <w:t>antena</w:t>
-      </w:r>
-      <w:proofErr w:type="gramEnd"/>
+        <w:t>Antena</w:t>
+      </w:r>
       <w:r>
         <w:rPr>
           <w:color w:val="0F1111"/>
           <w:sz w:val="22"/>
           <w:szCs w:val="22"/>
         </w:rPr>
-        <w:t xml:space="preserve"> </w:t>
-      </w:r>
-      <w:r>
-        <w:rPr>
-          <w:color w:val="0F1111"/>
-          <w:sz w:val="22"/>
-          <w:szCs w:val="22"/>
-        </w:rPr>
-        <w:t>Módulo lector de etiquetas para animales para leer RFID FDX-B, ISO11784.</w:t>
+        <w:t xml:space="preserve"> Módulo lector de etiquetas para animales para leer RFID FDX-B, ISO11784.</w:t>
       </w:r>
     </w:p>
     <w:p>
@@ -348,291 +408,365 @@
       <w:r>
         <w:t xml:space="preserve"> para gestionar lo </w:t>
       </w:r>
+      <w:r>
+        <w:t>leído (</w:t>
+      </w:r>
+      <w:r>
+        <w:t>guardar).</w:t>
+      </w:r>
+    </w:p>
+    <w:p>
+      <w:pPr>
+        <w:ind w:left="720"/>
+      </w:pPr>
+    </w:p>
+    <w:p>
+      <w:pPr>
+        <w:ind w:left="720"/>
+      </w:pPr>
+    </w:p>
+    <w:p>
+      <w:pPr>
+        <w:ind w:left="720"/>
+      </w:pPr>
+    </w:p>
+    <w:p>
+      <w:pPr>
+        <w:ind w:left="720"/>
+      </w:pPr>
+      <w:r>
+        <w:t>Objetivo de la primera Etapa (micro controladores 1 –Segundo Año)</w:t>
+      </w:r>
+    </w:p>
+    <w:p>
+      <w:pPr>
+        <w:ind w:left="720"/>
+      </w:pPr>
+    </w:p>
+    <w:p>
+      <w:pPr>
+        <w:ind w:left="720"/>
+      </w:pPr>
+      <w:r>
+        <w:t xml:space="preserve">Lectura del </w:t>
+      </w:r>
       <w:proofErr w:type="gramStart"/>
       <w:r>
-        <w:t>leído(</w:t>
+        <w:t>Numero</w:t>
       </w:r>
       <w:proofErr w:type="gramEnd"/>
       <w:r>
-        <w:t>guardar).</w:t>
-      </w:r>
-    </w:p>
-    <w:p>
-      <w:pPr>
-        <w:ind w:left="720"/>
-      </w:pPr>
-    </w:p>
-    <w:p>
-      <w:pPr>
-        <w:ind w:left="720"/>
-      </w:pPr>
-    </w:p>
-    <w:p>
-      <w:pPr>
-        <w:ind w:left="720"/>
-      </w:pPr>
-    </w:p>
-    <w:p>
-      <w:pPr>
-        <w:ind w:left="720"/>
-      </w:pPr>
-    </w:p>
-    <w:p>
-      <w:pPr>
-        <w:ind w:left="720"/>
-      </w:pPr>
-    </w:p>
-    <w:p>
-      <w:pPr>
-        <w:ind w:left="720"/>
-      </w:pPr>
-    </w:p>
-    <w:p>
-      <w:pPr>
-        <w:ind w:left="720"/>
-      </w:pPr>
-    </w:p>
-    <w:p>
-      <w:pPr>
-        <w:ind w:left="720"/>
-      </w:pPr>
-    </w:p>
-    <w:p>
-      <w:pPr>
-        <w:ind w:left="720"/>
-      </w:pPr>
-    </w:p>
-    <w:p>
-      <w:pPr>
-        <w:ind w:left="720"/>
-      </w:pPr>
-    </w:p>
-    <w:p>
-      <w:pPr>
-        <w:ind w:left="720"/>
-      </w:pPr>
-    </w:p>
-    <w:p>
-      <w:pPr>
-        <w:ind w:left="720"/>
-      </w:pPr>
-    </w:p>
-    <w:p>
-      <w:pPr>
-        <w:ind w:left="720"/>
-      </w:pPr>
-    </w:p>
-    <w:p>
-      <w:pPr>
-        <w:ind w:left="720"/>
-      </w:pPr>
-    </w:p>
-    <w:p>
-      <w:pPr>
-        <w:ind w:left="720"/>
-      </w:pPr>
-    </w:p>
-    <w:p>
-      <w:pPr>
-        <w:ind w:left="720"/>
-      </w:pPr>
-    </w:p>
-    <w:p>
-      <w:pPr>
-        <w:ind w:left="720"/>
-      </w:pPr>
-    </w:p>
-    <w:p>
-      <w:pPr>
-        <w:ind w:left="720"/>
-      </w:pPr>
-    </w:p>
-    <w:p>
-      <w:pPr>
-        <w:ind w:left="720"/>
-      </w:pPr>
-    </w:p>
-    <w:p>
-      <w:pPr>
-        <w:ind w:left="720"/>
-      </w:pPr>
-    </w:p>
-    <w:p>
-      <w:pPr>
-        <w:ind w:left="720"/>
-      </w:pPr>
-    </w:p>
-    <w:p>
-      <w:pPr>
-        <w:ind w:left="720"/>
-      </w:pPr>
-    </w:p>
-    <w:p>
-      <w:pPr>
-        <w:ind w:left="720"/>
-      </w:pPr>
-    </w:p>
-    <w:p>
-      <w:pPr>
-        <w:ind w:left="720"/>
-      </w:pPr>
-    </w:p>
-    <w:p>
-      <w:pPr>
-        <w:ind w:left="720"/>
-      </w:pPr>
-    </w:p>
-    <w:p>
-      <w:pPr>
-        <w:ind w:left="720"/>
-      </w:pPr>
-    </w:p>
-    <w:p>
-      <w:pPr>
-        <w:ind w:left="720"/>
-      </w:pPr>
-    </w:p>
-    <w:p>
-      <w:pPr>
-        <w:ind w:left="720"/>
-      </w:pPr>
-    </w:p>
-    <w:p>
-      <w:pPr>
-        <w:ind w:left="720"/>
-      </w:pPr>
-    </w:p>
-    <w:p>
-      <w:pPr>
-        <w:ind w:left="720"/>
-      </w:pPr>
-    </w:p>
-    <w:p>
-      <w:pPr>
-        <w:ind w:left="720"/>
-      </w:pPr>
-    </w:p>
-    <w:p>
-      <w:pPr>
-        <w:ind w:left="720"/>
-      </w:pPr>
-    </w:p>
-    <w:p>
-      <w:pPr>
-        <w:ind w:left="720"/>
-      </w:pPr>
-    </w:p>
-    <w:p>
-      <w:pPr>
-        <w:ind w:left="720"/>
-      </w:pPr>
-    </w:p>
-    <w:p>
-      <w:pPr>
-        <w:ind w:left="720"/>
-      </w:pPr>
-    </w:p>
-    <w:p>
-      <w:pPr>
-        <w:ind w:left="720"/>
-      </w:pPr>
-    </w:p>
-    <w:p>
-      <w:pPr>
-        <w:ind w:left="720"/>
-      </w:pPr>
-    </w:p>
-    <w:p>
-      <w:pPr>
-        <w:ind w:left="720"/>
-      </w:pPr>
-    </w:p>
-    <w:p>
-      <w:pPr>
-        <w:ind w:left="720"/>
-      </w:pPr>
-    </w:p>
-    <w:p>
-      <w:pPr>
-        <w:ind w:left="720"/>
-      </w:pPr>
-    </w:p>
-    <w:p>
-      <w:pPr>
-        <w:ind w:left="720"/>
-      </w:pPr>
-    </w:p>
-    <w:p>
-      <w:pPr>
-        <w:ind w:left="720"/>
-      </w:pPr>
-    </w:p>
-    <w:p>
-      <w:pPr>
-        <w:ind w:left="720"/>
-      </w:pPr>
-    </w:p>
-    <w:p>
-      <w:pPr>
-        <w:ind w:left="720"/>
-      </w:pPr>
-    </w:p>
-    <w:p>
-      <w:pPr>
-        <w:ind w:left="720"/>
-      </w:pPr>
-    </w:p>
-    <w:p>
-      <w:pPr>
-        <w:ind w:left="720"/>
-      </w:pPr>
-    </w:p>
-    <w:p>
-      <w:pPr>
-        <w:ind w:left="720"/>
-      </w:pPr>
-    </w:p>
-    <w:p>
-      <w:pPr>
-        <w:ind w:left="720"/>
-      </w:pPr>
-    </w:p>
-    <w:p>
-      <w:pPr>
-        <w:ind w:left="720"/>
-      </w:pPr>
-    </w:p>
-    <w:p>
-      <w:pPr>
-        <w:ind w:left="720"/>
-      </w:pPr>
-    </w:p>
-    <w:p>
-      <w:pPr>
-        <w:ind w:left="720"/>
-      </w:pPr>
-    </w:p>
-    <w:p>
-      <w:pPr>
-        <w:ind w:left="720"/>
-      </w:pPr>
-    </w:p>
-    <w:p>
-      <w:pPr>
-        <w:ind w:left="720"/>
-      </w:pPr>
-    </w:p>
-    <w:p>
-      <w:pPr>
-        <w:ind w:left="720"/>
-      </w:pPr>
-    </w:p>
-    <w:p>
-      <w:pPr>
-        <w:ind w:left="720"/>
-      </w:pPr>
-      <w:r>
-        <w:lastRenderedPageBreak/>
+        <w:t xml:space="preserve"> de la caravana mediante software De </w:t>
+      </w:r>
+      <w:proofErr w:type="spellStart"/>
+      <w:r>
+        <w:t>Arduino</w:t>
+      </w:r>
+      <w:proofErr w:type="spellEnd"/>
+      <w:r>
+        <w:t xml:space="preserve"> para luego utilizarlo y clasificarlo.</w:t>
+      </w:r>
+    </w:p>
+    <w:p>
+      <w:pPr>
+        <w:ind w:left="720"/>
+      </w:pPr>
+    </w:p>
+    <w:p>
+      <w:pPr>
+        <w:ind w:left="720"/>
+      </w:pPr>
+      <w:r>
+        <w:t>Objetivo de la Segunda Etapa (Tercer Año – Trabajo Integrador)</w:t>
+      </w:r>
+    </w:p>
+    <w:p>
+      <w:pPr>
+        <w:ind w:left="720"/>
+      </w:pPr>
+      <w:r>
+        <w:t>Recopilación de datos mediante antena</w:t>
+      </w:r>
+    </w:p>
+    <w:p>
+      <w:pPr>
+        <w:ind w:left="720"/>
+      </w:pPr>
+      <w:r>
+        <w:t>Clasificación de la información mediante un software Móvil (</w:t>
+      </w:r>
+      <w:proofErr w:type="spellStart"/>
+      <w:r>
+        <w:t>android</w:t>
+      </w:r>
+      <w:proofErr w:type="spellEnd"/>
+      <w:r>
+        <w:t>) y respaldo en un servidor de la Nube.</w:t>
+      </w:r>
+    </w:p>
+    <w:p>
+      <w:pPr>
+        <w:ind w:left="720"/>
+      </w:pPr>
+      <w:r>
+        <w:t>Manipulación de la información mediante software de PC. Estadísticas, listados e Informes</w:t>
+      </w:r>
+    </w:p>
+    <w:p>
+      <w:pPr>
+        <w:ind w:left="720"/>
+      </w:pPr>
+    </w:p>
+    <w:p>
+      <w:pPr>
+        <w:ind w:left="720"/>
+      </w:pPr>
+    </w:p>
+    <w:p>
+      <w:pPr>
+        <w:ind w:left="720"/>
+      </w:pPr>
+    </w:p>
+    <w:p>
+      <w:pPr>
+        <w:ind w:left="720"/>
+      </w:pPr>
+    </w:p>
+    <w:p>
+      <w:pPr>
+        <w:ind w:left="720"/>
+      </w:pPr>
+    </w:p>
+    <w:p>
+      <w:pPr>
+        <w:ind w:left="720"/>
+      </w:pPr>
+    </w:p>
+    <w:p>
+      <w:pPr>
+        <w:ind w:left="720"/>
+      </w:pPr>
+    </w:p>
+    <w:p>
+      <w:pPr>
+        <w:ind w:left="720"/>
+      </w:pPr>
+    </w:p>
+    <w:p>
+      <w:pPr>
+        <w:ind w:left="720"/>
+      </w:pPr>
+    </w:p>
+    <w:p>
+      <w:pPr>
+        <w:ind w:left="720"/>
+      </w:pPr>
+    </w:p>
+    <w:p>
+      <w:pPr>
+        <w:ind w:left="720"/>
+      </w:pPr>
+    </w:p>
+    <w:p>
+      <w:pPr>
+        <w:ind w:left="720"/>
+      </w:pPr>
+    </w:p>
+    <w:p>
+      <w:pPr>
+        <w:ind w:left="720"/>
+      </w:pPr>
+    </w:p>
+    <w:p>
+      <w:pPr>
+        <w:ind w:left="720"/>
+      </w:pPr>
+    </w:p>
+    <w:p>
+      <w:pPr>
+        <w:ind w:left="720"/>
+      </w:pPr>
+    </w:p>
+    <w:p>
+      <w:pPr>
+        <w:ind w:left="720"/>
+      </w:pPr>
+    </w:p>
+    <w:p>
+      <w:pPr>
+        <w:ind w:left="720"/>
+      </w:pPr>
+    </w:p>
+    <w:p>
+      <w:pPr>
+        <w:ind w:left="720"/>
+      </w:pPr>
+    </w:p>
+    <w:p>
+      <w:pPr>
+        <w:ind w:left="720"/>
+      </w:pPr>
+    </w:p>
+    <w:p>
+      <w:pPr>
+        <w:ind w:left="720"/>
+      </w:pPr>
+    </w:p>
+    <w:p>
+      <w:pPr>
+        <w:ind w:left="720"/>
+      </w:pPr>
+    </w:p>
+    <w:p>
+      <w:pPr>
+        <w:ind w:left="720"/>
+      </w:pPr>
+    </w:p>
+    <w:p>
+      <w:pPr>
+        <w:ind w:left="720"/>
+      </w:pPr>
+    </w:p>
+    <w:p>
+      <w:pPr>
+        <w:ind w:left="720"/>
+      </w:pPr>
+    </w:p>
+    <w:p>
+      <w:pPr>
+        <w:ind w:left="720"/>
+      </w:pPr>
+    </w:p>
+    <w:p>
+      <w:pPr>
+        <w:ind w:left="720"/>
+      </w:pPr>
+    </w:p>
+    <w:p>
+      <w:pPr>
+        <w:ind w:left="720"/>
+      </w:pPr>
+    </w:p>
+    <w:p>
+      <w:pPr>
+        <w:ind w:left="720"/>
+      </w:pPr>
+    </w:p>
+    <w:p>
+      <w:pPr>
+        <w:ind w:left="720"/>
+      </w:pPr>
+    </w:p>
+    <w:p>
+      <w:pPr>
+        <w:ind w:left="720"/>
+      </w:pPr>
+    </w:p>
+    <w:p>
+      <w:pPr>
+        <w:ind w:left="720"/>
+      </w:pPr>
+    </w:p>
+    <w:p>
+      <w:pPr>
+        <w:ind w:left="720"/>
+      </w:pPr>
+    </w:p>
+    <w:p>
+      <w:pPr>
+        <w:ind w:left="720"/>
+      </w:pPr>
+    </w:p>
+    <w:p>
+      <w:pPr>
+        <w:ind w:left="720"/>
+      </w:pPr>
+    </w:p>
+    <w:p>
+      <w:pPr>
+        <w:ind w:left="720"/>
+      </w:pPr>
+    </w:p>
+    <w:p>
+      <w:pPr>
+        <w:ind w:left="720"/>
+      </w:pPr>
+    </w:p>
+    <w:p>
+      <w:pPr>
+        <w:ind w:left="720"/>
+      </w:pPr>
+    </w:p>
+    <w:p>
+      <w:pPr>
+        <w:ind w:left="720"/>
+      </w:pPr>
+    </w:p>
+    <w:p>
+      <w:pPr>
+        <w:ind w:left="720"/>
+      </w:pPr>
+    </w:p>
+    <w:p>
+      <w:pPr>
+        <w:ind w:left="720"/>
+      </w:pPr>
+    </w:p>
+    <w:p>
+      <w:pPr>
+        <w:ind w:left="720"/>
+      </w:pPr>
+    </w:p>
+    <w:p>
+      <w:pPr>
+        <w:ind w:left="720"/>
+      </w:pPr>
+    </w:p>
+    <w:p>
+      <w:pPr>
+        <w:ind w:left="720"/>
+      </w:pPr>
+    </w:p>
+    <w:p>
+      <w:pPr>
+        <w:ind w:left="720"/>
+      </w:pPr>
+    </w:p>
+    <w:p>
+      <w:pPr>
+        <w:ind w:left="720"/>
+      </w:pPr>
+    </w:p>
+    <w:p>
+      <w:pPr>
+        <w:ind w:left="720"/>
+      </w:pPr>
+    </w:p>
+    <w:p>
+      <w:pPr>
+        <w:ind w:left="720"/>
+      </w:pPr>
+    </w:p>
+    <w:p>
+      <w:pPr>
+        <w:ind w:left="720"/>
+      </w:pPr>
+    </w:p>
+    <w:p>
+      <w:pPr>
+        <w:ind w:left="720"/>
+      </w:pPr>
+    </w:p>
+    <w:p>
+      <w:pPr>
+        <w:ind w:left="720"/>
+      </w:pPr>
+    </w:p>
+    <w:p>
+      <w:pPr>
+        <w:ind w:left="720"/>
+      </w:pPr>
+      <w:r>
         <w:t>Primero buscar hoja de datos.</w:t>
       </w:r>
     </w:p>
@@ -659,8 +793,6 @@
       <w:r>
         <w:t xml:space="preserve"> mcu32s(el sp32)</w:t>
       </w:r>
-      <w:bookmarkStart w:id="1" w:name="_GoBack"/>
-      <w:bookmarkEnd w:id="1"/>
     </w:p>
     <w:p>
       <w:pPr>

</xml_diff>